<commit_message>
Update Lab 1.3 corresponding Req List
</commit_message>
<xml_diff>
--- a/Lab1/Lab1.3/Lab1.3.docx
+++ b/Lab1/Lab1.3/Lab1.3.docx
@@ -276,7 +276,7 @@
               <w:rPr>
                 <w:lang w:val="en-US"/>
               </w:rPr>
-              <w:t>Admin,Leader,Clerk,Staff</w:t>
+              <w:t>Admin,Leader,Clerk</w:t>
             </w:r>
           </w:p>
         </w:tc>
@@ -981,12 +981,15 @@
             <w:pPr>
               <w:widowControl w:val="0"/>
               <w:spacing w:line="240" w:lineRule="auto"/>
-            </w:pPr>
-            <w:r>
-              <w:rPr>
-                <w:lang w:val="en-US"/>
-              </w:rPr>
-              <w:t>Admin,Leader,Clerk,Staff</w:t>
+              <w:rPr>
+                <w:lang w:val="en-US"/>
+              </w:rPr>
+            </w:pPr>
+            <w:r>
+              <w:rPr>
+                <w:lang w:val="en-US"/>
+              </w:rPr>
+              <w:t>Admin,Leader,Clerk</w:t>
             </w:r>
           </w:p>
         </w:tc>
@@ -3279,12 +3282,192 @@
             <w:pPr>
               <w:widowControl w:val="0"/>
               <w:spacing w:line="240" w:lineRule="auto"/>
+              <w:rPr>
+                <w:lang w:val="en-US"/>
+              </w:rPr>
+            </w:pPr>
+            <w:r>
+              <w:rPr>
+                <w:lang w:val="en-US"/>
+              </w:rPr>
+              <w:t>Track and Assign Works</w:t>
+            </w:r>
+          </w:p>
+        </w:tc>
+        <w:tc>
+          <w:tcPr>
+            <w:tcW w:w="2693" w:type="dxa"/>
+            <w:shd w:val="clear" w:color="auto" w:fill="auto"/>
+            <w:tcMar>
+              <w:top w:w="100" w:type="dxa"/>
+              <w:left w:w="100" w:type="dxa"/>
+              <w:bottom w:w="100" w:type="dxa"/>
+              <w:right w:w="100" w:type="dxa"/>
+            </w:tcMar>
+          </w:tcPr>
+          <w:p>
+            <w:pPr>
+              <w:widowControl w:val="0"/>
+              <w:spacing w:line="240" w:lineRule="auto"/>
+            </w:pPr>
+            <w:r>
+              <w:rPr>
+                <w:lang w:val="en-US"/>
+              </w:rPr>
+              <w:t>Admin,Leader</w:t>
+            </w:r>
+          </w:p>
+        </w:tc>
+      </w:tr>
+      <w:tr>
+        <w:tc>
+          <w:tcPr>
+            <w:tcW w:w="1590" w:type="dxa"/>
+            <w:shd w:val="clear" w:color="auto" w:fill="auto"/>
+            <w:tcMar>
+              <w:top w:w="100" w:type="dxa"/>
+              <w:left w:w="100" w:type="dxa"/>
+              <w:bottom w:w="100" w:type="dxa"/>
+              <w:right w:w="100" w:type="dxa"/>
+            </w:tcMar>
+          </w:tcPr>
+          <w:p>
+            <w:pPr>
+              <w:widowControl w:val="0"/>
+              <w:spacing w:line="240" w:lineRule="auto"/>
+              <w:rPr>
+                <w:b/>
+              </w:rPr>
+            </w:pPr>
+            <w:r>
+              <w:rPr>
+                <w:b/>
+              </w:rPr>
+              <w:t>REQ-0</w:t>
+            </w:r>
+            <w:r>
+              <w:rPr>
+                <w:b/>
+                <w:lang w:val="en-US"/>
+              </w:rPr>
+              <w:t>38</w:t>
+            </w:r>
+          </w:p>
+        </w:tc>
+        <w:tc>
+          <w:tcPr>
+            <w:tcW w:w="4794" w:type="dxa"/>
+            <w:shd w:val="clear" w:color="auto" w:fill="auto"/>
+            <w:tcMar>
+              <w:top w:w="100" w:type="dxa"/>
+              <w:left w:w="100" w:type="dxa"/>
+              <w:bottom w:w="100" w:type="dxa"/>
+              <w:right w:w="100" w:type="dxa"/>
+            </w:tcMar>
+            <w:vAlign w:val="bottom"/>
+          </w:tcPr>
+          <w:p>
+            <w:pPr>
+              <w:widowControl w:val="0"/>
+              <w:spacing w:line="240" w:lineRule="auto"/>
+              <w:rPr>
+                <w:lang w:val="en-US"/>
+              </w:rPr>
+            </w:pPr>
+            <w:r>
+              <w:rPr>
+                <w:lang w:val="en-US"/>
+              </w:rPr>
+              <w:t>Process Work</w:t>
+            </w:r>
+          </w:p>
+        </w:tc>
+        <w:tc>
+          <w:tcPr>
+            <w:tcW w:w="2693" w:type="dxa"/>
+            <w:shd w:val="clear" w:color="auto" w:fill="auto"/>
+            <w:tcMar>
+              <w:top w:w="100" w:type="dxa"/>
+              <w:left w:w="100" w:type="dxa"/>
+              <w:bottom w:w="100" w:type="dxa"/>
+              <w:right w:w="100" w:type="dxa"/>
+            </w:tcMar>
+          </w:tcPr>
+          <w:p>
+            <w:pPr>
+              <w:widowControl w:val="0"/>
+              <w:spacing w:line="240" w:lineRule="auto"/>
+              <w:rPr>
+                <w:lang w:val="en-US"/>
+              </w:rPr>
+            </w:pPr>
+            <w:r>
+              <w:rPr>
+                <w:lang w:val="en-US"/>
+              </w:rPr>
+              <w:t>Admin,Leader,Clerk,Staff</w:t>
+            </w:r>
+          </w:p>
+        </w:tc>
+      </w:tr>
+      <w:tr>
+        <w:tc>
+          <w:tcPr>
+            <w:tcW w:w="1590" w:type="dxa"/>
+            <w:shd w:val="clear" w:color="auto" w:fill="auto"/>
+            <w:tcMar>
+              <w:top w:w="100" w:type="dxa"/>
+              <w:left w:w="100" w:type="dxa"/>
+              <w:bottom w:w="100" w:type="dxa"/>
+              <w:right w:w="100" w:type="dxa"/>
+            </w:tcMar>
+          </w:tcPr>
+          <w:p>
+            <w:pPr>
+              <w:widowControl w:val="0"/>
+              <w:spacing w:line="240" w:lineRule="auto"/>
+              <w:rPr>
+                <w:b/>
+                <w:lang w:val="en-US"/>
+              </w:rPr>
+            </w:pPr>
+            <w:r>
+              <w:rPr>
+                <w:b/>
+              </w:rPr>
+              <w:t>REQ-0</w:t>
+            </w:r>
+            <w:r>
+              <w:rPr>
+                <w:b/>
+                <w:lang w:val="en-US"/>
+              </w:rPr>
+              <w:t>39</w:t>
+            </w:r>
+          </w:p>
+        </w:tc>
+        <w:tc>
+          <w:tcPr>
+            <w:tcW w:w="4794" w:type="dxa"/>
+            <w:shd w:val="clear" w:color="auto" w:fill="auto"/>
+            <w:tcMar>
+              <w:top w:w="100" w:type="dxa"/>
+              <w:left w:w="100" w:type="dxa"/>
+              <w:bottom w:w="100" w:type="dxa"/>
+              <w:right w:w="100" w:type="dxa"/>
+            </w:tcMar>
+            <w:vAlign w:val="bottom"/>
+          </w:tcPr>
+          <w:p>
+            <w:pPr>
+              <w:widowControl w:val="0"/>
+              <w:spacing w:line="240" w:lineRule="auto"/>
             </w:pPr>
             <w:r>
               <w:rPr>
                 <w:color w:val="000000"/>
               </w:rPr>
-              <w:t>Tracking and Processing of work</w:t>
+              <w:t>Document Type Management</w:t>
             </w:r>
           </w:p>
         </w:tc>
@@ -3345,7 +3528,7 @@
                 <w:b/>
                 <w:lang w:val="en-US"/>
               </w:rPr>
-              <w:t>38</w:t>
+              <w:t>40</w:t>
             </w:r>
           </w:p>
         </w:tc>
@@ -3370,7 +3553,7 @@
               <w:rPr>
                 <w:color w:val="000000"/>
               </w:rPr>
-              <w:t>Document Type Management</w:t>
+              <w:t>Issuing Agency Management</w:t>
             </w:r>
           </w:p>
         </w:tc>
@@ -3431,7 +3614,7 @@
                 <w:b/>
                 <w:lang w:val="en-US"/>
               </w:rPr>
-              <w:t>39</w:t>
+              <w:t>41</w:t>
             </w:r>
           </w:p>
         </w:tc>
@@ -3456,7 +3639,7 @@
               <w:rPr>
                 <w:color w:val="000000"/>
               </w:rPr>
-              <w:t>Issuing Agency Management</w:t>
+              <w:t>Field of Text Management</w:t>
             </w:r>
           </w:p>
         </w:tc>
@@ -3517,7 +3700,7 @@
                 <w:b/>
                 <w:lang w:val="en-US"/>
               </w:rPr>
-              <w:t>40</w:t>
+              <w:t>42</w:t>
             </w:r>
           </w:p>
         </w:tc>
@@ -3542,7 +3725,7 @@
               <w:rPr>
                 <w:color w:val="000000"/>
               </w:rPr>
-              <w:t>Field of Text Management</w:t>
+              <w:t>Position Management</w:t>
             </w:r>
           </w:p>
         </w:tc>
@@ -3603,7 +3786,7 @@
                 <w:b/>
                 <w:lang w:val="en-US"/>
               </w:rPr>
-              <w:t>41</w:t>
+              <w:t>43</w:t>
             </w:r>
           </w:p>
         </w:tc>
@@ -3628,7 +3811,7 @@
               <w:rPr>
                 <w:color w:val="000000"/>
               </w:rPr>
-              <w:t>Position Management</w:t>
+              <w:t>Level Management(Urgency,Security)</w:t>
             </w:r>
           </w:p>
         </w:tc>
@@ -3689,7 +3872,7 @@
                 <w:b/>
                 <w:lang w:val="en-US"/>
               </w:rPr>
-              <w:t>42</w:t>
+              <w:t>44</w:t>
             </w:r>
           </w:p>
         </w:tc>
@@ -3714,7 +3897,7 @@
               <w:rPr>
                 <w:color w:val="000000"/>
               </w:rPr>
-              <w:t>Level Management(Urgency,Security)</w:t>
+              <w:t>User Management</w:t>
             </w:r>
           </w:p>
         </w:tc>
@@ -3775,7 +3958,7 @@
                 <w:b/>
                 <w:lang w:val="en-US"/>
               </w:rPr>
-              <w:t>43</w:t>
+              <w:t>45</w:t>
             </w:r>
           </w:p>
         </w:tc>
@@ -3800,7 +3983,7 @@
               <w:rPr>
                 <w:color w:val="000000"/>
               </w:rPr>
-              <w:t>User Management</w:t>
+              <w:t>Access Group Management</w:t>
             </w:r>
           </w:p>
         </w:tc>
@@ -3847,7 +4030,6 @@
               <w:spacing w:line="240" w:lineRule="auto"/>
               <w:rPr>
                 <w:b/>
-                <w:lang w:val="en-US"/>
               </w:rPr>
             </w:pPr>
             <w:r>
@@ -3861,7 +4043,7 @@
                 <w:b/>
                 <w:lang w:val="en-US"/>
               </w:rPr>
-              <w:t>44</w:t>
+              <w:t>46</w:t>
             </w:r>
           </w:p>
         </w:tc>
@@ -3886,7 +4068,7 @@
               <w:rPr>
                 <w:color w:val="000000"/>
               </w:rPr>
-              <w:t>Access Group Management</w:t>
+              <w:t>Personal Account Management</w:t>
             </w:r>
           </w:p>
         </w:tc>
@@ -3910,6 +4092,91 @@
               <w:rPr>
                 <w:lang w:val="en-US"/>
               </w:rPr>
+              <w:t>Admin,Leader,Clerk,Staff</w:t>
+            </w:r>
+          </w:p>
+        </w:tc>
+      </w:tr>
+      <w:tr>
+        <w:tc>
+          <w:tcPr>
+            <w:tcW w:w="1590" w:type="dxa"/>
+            <w:shd w:val="clear" w:color="auto" w:fill="auto"/>
+            <w:tcMar>
+              <w:top w:w="100" w:type="dxa"/>
+              <w:left w:w="100" w:type="dxa"/>
+              <w:bottom w:w="100" w:type="dxa"/>
+              <w:right w:w="100" w:type="dxa"/>
+            </w:tcMar>
+          </w:tcPr>
+          <w:p>
+            <w:pPr>
+              <w:widowControl w:val="0"/>
+              <w:spacing w:line="240" w:lineRule="auto"/>
+              <w:rPr>
+                <w:b/>
+              </w:rPr>
+            </w:pPr>
+            <w:r>
+              <w:rPr>
+                <w:b/>
+              </w:rPr>
+              <w:t>REQ-0</w:t>
+            </w:r>
+            <w:r>
+              <w:rPr>
+                <w:b/>
+                <w:lang w:val="en-US"/>
+              </w:rPr>
+              <w:t>47</w:t>
+            </w:r>
+          </w:p>
+        </w:tc>
+        <w:tc>
+          <w:tcPr>
+            <w:tcW w:w="4794" w:type="dxa"/>
+            <w:shd w:val="clear" w:color="auto" w:fill="auto"/>
+            <w:tcMar>
+              <w:top w:w="100" w:type="dxa"/>
+              <w:left w:w="100" w:type="dxa"/>
+              <w:bottom w:w="100" w:type="dxa"/>
+              <w:right w:w="100" w:type="dxa"/>
+            </w:tcMar>
+            <w:vAlign w:val="bottom"/>
+          </w:tcPr>
+          <w:p>
+            <w:pPr>
+              <w:widowControl w:val="0"/>
+              <w:spacing w:line="240" w:lineRule="auto"/>
+            </w:pPr>
+            <w:r>
+              <w:rPr>
+                <w:color w:val="000000"/>
+              </w:rPr>
+              <w:t>Backups</w:t>
+            </w:r>
+          </w:p>
+        </w:tc>
+        <w:tc>
+          <w:tcPr>
+            <w:tcW w:w="2693" w:type="dxa"/>
+            <w:shd w:val="clear" w:color="auto" w:fill="auto"/>
+            <w:tcMar>
+              <w:top w:w="100" w:type="dxa"/>
+              <w:left w:w="100" w:type="dxa"/>
+              <w:bottom w:w="100" w:type="dxa"/>
+              <w:right w:w="100" w:type="dxa"/>
+            </w:tcMar>
+          </w:tcPr>
+          <w:p>
+            <w:pPr>
+              <w:widowControl w:val="0"/>
+              <w:spacing w:line="240" w:lineRule="auto"/>
+            </w:pPr>
+            <w:r>
+              <w:rPr>
+                <w:lang w:val="en-US"/>
+              </w:rPr>
               <w:t>Admin,Leader</w:t>
             </w:r>
           </w:p>
@@ -3946,7 +4213,7 @@
                 <w:b/>
                 <w:lang w:val="en-US"/>
               </w:rPr>
-              <w:t>45</w:t>
+              <w:t>48</w:t>
             </w:r>
           </w:p>
         </w:tc>
@@ -3971,7 +4238,7 @@
               <w:rPr>
                 <w:color w:val="000000"/>
               </w:rPr>
-              <w:t>Personal Account Management</w:t>
+              <w:t>Restorations</w:t>
             </w:r>
           </w:p>
         </w:tc>
@@ -3995,6 +4262,91 @@
               <w:rPr>
                 <w:lang w:val="en-US"/>
               </w:rPr>
+              <w:t>Admin,Leader</w:t>
+            </w:r>
+          </w:p>
+        </w:tc>
+      </w:tr>
+      <w:tr>
+        <w:tc>
+          <w:tcPr>
+            <w:tcW w:w="1590" w:type="dxa"/>
+            <w:shd w:val="clear" w:color="auto" w:fill="auto"/>
+            <w:tcMar>
+              <w:top w:w="100" w:type="dxa"/>
+              <w:left w:w="100" w:type="dxa"/>
+              <w:bottom w:w="100" w:type="dxa"/>
+              <w:right w:w="100" w:type="dxa"/>
+            </w:tcMar>
+          </w:tcPr>
+          <w:p>
+            <w:pPr>
+              <w:widowControl w:val="0"/>
+              <w:spacing w:line="240" w:lineRule="auto"/>
+              <w:rPr>
+                <w:b/>
+              </w:rPr>
+            </w:pPr>
+            <w:r>
+              <w:rPr>
+                <w:b/>
+              </w:rPr>
+              <w:t>REQ-0</w:t>
+            </w:r>
+            <w:r>
+              <w:rPr>
+                <w:b/>
+                <w:lang w:val="en-US"/>
+              </w:rPr>
+              <w:t>49</w:t>
+            </w:r>
+          </w:p>
+        </w:tc>
+        <w:tc>
+          <w:tcPr>
+            <w:tcW w:w="4794" w:type="dxa"/>
+            <w:shd w:val="clear" w:color="auto" w:fill="auto"/>
+            <w:tcMar>
+              <w:top w:w="100" w:type="dxa"/>
+              <w:left w:w="100" w:type="dxa"/>
+              <w:bottom w:w="100" w:type="dxa"/>
+              <w:right w:w="100" w:type="dxa"/>
+            </w:tcMar>
+            <w:vAlign w:val="bottom"/>
+          </w:tcPr>
+          <w:p>
+            <w:pPr>
+              <w:widowControl w:val="0"/>
+              <w:spacing w:line="240" w:lineRule="auto"/>
+            </w:pPr>
+            <w:r>
+              <w:rPr>
+                <w:color w:val="000000"/>
+              </w:rPr>
+              <w:t>Sign in</w:t>
+            </w:r>
+          </w:p>
+        </w:tc>
+        <w:tc>
+          <w:tcPr>
+            <w:tcW w:w="2693" w:type="dxa"/>
+            <w:shd w:val="clear" w:color="auto" w:fill="auto"/>
+            <w:tcMar>
+              <w:top w:w="100" w:type="dxa"/>
+              <w:left w:w="100" w:type="dxa"/>
+              <w:bottom w:w="100" w:type="dxa"/>
+              <w:right w:w="100" w:type="dxa"/>
+            </w:tcMar>
+          </w:tcPr>
+          <w:p>
+            <w:pPr>
+              <w:widowControl w:val="0"/>
+              <w:spacing w:line="240" w:lineRule="auto"/>
+            </w:pPr>
+            <w:r>
+              <w:rPr>
+                <w:lang w:val="en-US"/>
+              </w:rPr>
               <w:t>Admin,Leader,Clerk,Staff</w:t>
             </w:r>
           </w:p>
@@ -4031,7 +4383,14 @@
                 <w:b/>
                 <w:lang w:val="en-US"/>
               </w:rPr>
-              <w:t>46</w:t>
+              <w:t>5</w:t>
+            </w:r>
+            <w:r>
+              <w:rPr>
+                <w:b/>
+                <w:lang w:val="en-US"/>
+              </w:rPr>
+              <w:t>0</w:t>
             </w:r>
           </w:p>
         </w:tc>
@@ -4056,7 +4415,7 @@
               <w:rPr>
                 <w:color w:val="000000"/>
               </w:rPr>
-              <w:t>Backups</w:t>
+              <w:t>Sign out</w:t>
             </w:r>
           </w:p>
         </w:tc>
@@ -4080,7 +4439,7 @@
               <w:rPr>
                 <w:lang w:val="en-US"/>
               </w:rPr>
-              <w:t>Admin,Leader</w:t>
+              <w:t>Admin,Leader,Clerk,Staff</w:t>
             </w:r>
           </w:p>
         </w:tc>
@@ -4116,7 +4475,14 @@
                 <w:b/>
                 <w:lang w:val="en-US"/>
               </w:rPr>
-              <w:t>47</w:t>
+              <w:t>5</w:t>
+            </w:r>
+            <w:r>
+              <w:rPr>
+                <w:b/>
+                <w:lang w:val="en-US"/>
+              </w:rPr>
+              <w:t>1</w:t>
             </w:r>
           </w:p>
         </w:tc>
@@ -4141,7 +4507,7 @@
               <w:rPr>
                 <w:color w:val="000000"/>
               </w:rPr>
-              <w:t>Restorations</w:t>
+              <w:t>Forgot Password</w:t>
             </w:r>
           </w:p>
         </w:tc>
@@ -4165,7 +4531,7 @@
               <w:rPr>
                 <w:lang w:val="en-US"/>
               </w:rPr>
-              <w:t>Admin,Leader</w:t>
+              <w:t>Admin,Leader,Clerk,Staff</w:t>
             </w:r>
           </w:p>
         </w:tc>
@@ -4201,7 +4567,14 @@
                 <w:b/>
                 <w:lang w:val="en-US"/>
               </w:rPr>
-              <w:t>48</w:t>
+              <w:t>5</w:t>
+            </w:r>
+            <w:r>
+              <w:rPr>
+                <w:b/>
+                <w:lang w:val="en-US"/>
+              </w:rPr>
+              <w:t>2</w:t>
             </w:r>
           </w:p>
         </w:tc>
@@ -4226,7 +4599,7 @@
               <w:rPr>
                 <w:color w:val="000000"/>
               </w:rPr>
-              <w:t>Reports and Statistics</w:t>
+              <w:t>Change Password</w:t>
             </w:r>
           </w:p>
         </w:tc>
@@ -4250,437 +4623,13 @@
               <w:rPr>
                 <w:lang w:val="en-US"/>
               </w:rPr>
-              <w:t>Admin,Leader</w:t>
-            </w:r>
-          </w:p>
-        </w:tc>
-      </w:tr>
-      <w:tr>
-        <w:tc>
-          <w:tcPr>
-            <w:tcW w:w="1590" w:type="dxa"/>
-            <w:shd w:val="clear" w:color="auto" w:fill="auto"/>
-            <w:tcMar>
-              <w:top w:w="100" w:type="dxa"/>
-              <w:left w:w="100" w:type="dxa"/>
-              <w:bottom w:w="100" w:type="dxa"/>
-              <w:right w:w="100" w:type="dxa"/>
-            </w:tcMar>
-          </w:tcPr>
-          <w:p>
-            <w:pPr>
-              <w:widowControl w:val="0"/>
-              <w:spacing w:line="240" w:lineRule="auto"/>
-              <w:rPr>
-                <w:b/>
-              </w:rPr>
-            </w:pPr>
-            <w:r>
-              <w:rPr>
-                <w:b/>
-              </w:rPr>
-              <w:t>REQ-0</w:t>
-            </w:r>
-            <w:r>
-              <w:rPr>
-                <w:b/>
-                <w:lang w:val="en-US"/>
-              </w:rPr>
-              <w:t>49</w:t>
-            </w:r>
-          </w:p>
-        </w:tc>
-        <w:tc>
-          <w:tcPr>
-            <w:tcW w:w="4794" w:type="dxa"/>
-            <w:shd w:val="clear" w:color="auto" w:fill="auto"/>
-            <w:tcMar>
-              <w:top w:w="100" w:type="dxa"/>
-              <w:left w:w="100" w:type="dxa"/>
-              <w:bottom w:w="100" w:type="dxa"/>
-              <w:right w:w="100" w:type="dxa"/>
-            </w:tcMar>
-            <w:vAlign w:val="bottom"/>
-          </w:tcPr>
-          <w:p>
-            <w:pPr>
-              <w:widowControl w:val="0"/>
-              <w:spacing w:line="240" w:lineRule="auto"/>
-            </w:pPr>
-            <w:r>
-              <w:rPr>
-                <w:color w:val="000000"/>
-              </w:rPr>
-              <w:t>Sign in</w:t>
-            </w:r>
-          </w:p>
-        </w:tc>
-        <w:tc>
-          <w:tcPr>
-            <w:tcW w:w="2693" w:type="dxa"/>
-            <w:shd w:val="clear" w:color="auto" w:fill="auto"/>
-            <w:tcMar>
-              <w:top w:w="100" w:type="dxa"/>
-              <w:left w:w="100" w:type="dxa"/>
-              <w:bottom w:w="100" w:type="dxa"/>
-              <w:right w:w="100" w:type="dxa"/>
-            </w:tcMar>
-          </w:tcPr>
-          <w:p>
-            <w:pPr>
-              <w:widowControl w:val="0"/>
-              <w:spacing w:line="240" w:lineRule="auto"/>
-            </w:pPr>
-            <w:r>
-              <w:rPr>
-                <w:lang w:val="en-US"/>
-              </w:rPr>
               <w:t>Admin,Leader,Clerk,Staff</w:t>
             </w:r>
           </w:p>
         </w:tc>
       </w:tr>
-      <w:tr>
-        <w:tc>
-          <w:tcPr>
-            <w:tcW w:w="1590" w:type="dxa"/>
-            <w:shd w:val="clear" w:color="auto" w:fill="auto"/>
-            <w:tcMar>
-              <w:top w:w="100" w:type="dxa"/>
-              <w:left w:w="100" w:type="dxa"/>
-              <w:bottom w:w="100" w:type="dxa"/>
-              <w:right w:w="100" w:type="dxa"/>
-            </w:tcMar>
-          </w:tcPr>
-          <w:p>
-            <w:pPr>
-              <w:widowControl w:val="0"/>
-              <w:spacing w:line="240" w:lineRule="auto"/>
-              <w:rPr>
-                <w:b/>
-              </w:rPr>
-            </w:pPr>
-            <w:r>
-              <w:rPr>
-                <w:b/>
-              </w:rPr>
-              <w:t>REQ-0</w:t>
-            </w:r>
-            <w:r>
-              <w:rPr>
-                <w:b/>
-                <w:lang w:val="en-US"/>
-              </w:rPr>
-              <w:t>50</w:t>
-            </w:r>
-          </w:p>
-        </w:tc>
-        <w:tc>
-          <w:tcPr>
-            <w:tcW w:w="4794" w:type="dxa"/>
-            <w:shd w:val="clear" w:color="auto" w:fill="auto"/>
-            <w:tcMar>
-              <w:top w:w="100" w:type="dxa"/>
-              <w:left w:w="100" w:type="dxa"/>
-              <w:bottom w:w="100" w:type="dxa"/>
-              <w:right w:w="100" w:type="dxa"/>
-            </w:tcMar>
-            <w:vAlign w:val="bottom"/>
-          </w:tcPr>
-          <w:p>
-            <w:pPr>
-              <w:widowControl w:val="0"/>
-              <w:spacing w:line="240" w:lineRule="auto"/>
-            </w:pPr>
-            <w:r>
-              <w:rPr>
-                <w:color w:val="000000"/>
-              </w:rPr>
-              <w:t>Sign up</w:t>
-            </w:r>
-          </w:p>
-        </w:tc>
-        <w:tc>
-          <w:tcPr>
-            <w:tcW w:w="2693" w:type="dxa"/>
-            <w:shd w:val="clear" w:color="auto" w:fill="auto"/>
-            <w:tcMar>
-              <w:top w:w="100" w:type="dxa"/>
-              <w:left w:w="100" w:type="dxa"/>
-              <w:bottom w:w="100" w:type="dxa"/>
-              <w:right w:w="100" w:type="dxa"/>
-            </w:tcMar>
-          </w:tcPr>
-          <w:p>
-            <w:pPr>
-              <w:widowControl w:val="0"/>
-              <w:spacing w:line="240" w:lineRule="auto"/>
-            </w:pPr>
-            <w:r>
-              <w:rPr>
-                <w:lang w:val="en-US"/>
-              </w:rPr>
-              <w:t>Leader,Clerk,Staff</w:t>
-            </w:r>
-          </w:p>
-        </w:tc>
-      </w:tr>
-      <w:tr>
-        <w:tc>
-          <w:tcPr>
-            <w:tcW w:w="1590" w:type="dxa"/>
-            <w:shd w:val="clear" w:color="auto" w:fill="auto"/>
-            <w:tcMar>
-              <w:top w:w="100" w:type="dxa"/>
-              <w:left w:w="100" w:type="dxa"/>
-              <w:bottom w:w="100" w:type="dxa"/>
-              <w:right w:w="100" w:type="dxa"/>
-            </w:tcMar>
-          </w:tcPr>
-          <w:p>
-            <w:pPr>
-              <w:widowControl w:val="0"/>
-              <w:spacing w:line="240" w:lineRule="auto"/>
-              <w:rPr>
-                <w:b/>
-              </w:rPr>
-            </w:pPr>
-            <w:r>
-              <w:rPr>
-                <w:b/>
-              </w:rPr>
-              <w:t>REQ-0</w:t>
-            </w:r>
-            <w:r>
-              <w:rPr>
-                <w:b/>
-                <w:lang w:val="en-US"/>
-              </w:rPr>
-              <w:t>51</w:t>
-            </w:r>
-          </w:p>
-        </w:tc>
-        <w:tc>
-          <w:tcPr>
-            <w:tcW w:w="4794" w:type="dxa"/>
-            <w:shd w:val="clear" w:color="auto" w:fill="auto"/>
-            <w:tcMar>
-              <w:top w:w="100" w:type="dxa"/>
-              <w:left w:w="100" w:type="dxa"/>
-              <w:bottom w:w="100" w:type="dxa"/>
-              <w:right w:w="100" w:type="dxa"/>
-            </w:tcMar>
-            <w:vAlign w:val="bottom"/>
-          </w:tcPr>
-          <w:p>
-            <w:pPr>
-              <w:widowControl w:val="0"/>
-              <w:spacing w:line="240" w:lineRule="auto"/>
-            </w:pPr>
-            <w:r>
-              <w:rPr>
-                <w:color w:val="000000"/>
-              </w:rPr>
-              <w:t>Sign out</w:t>
-            </w:r>
-          </w:p>
-        </w:tc>
-        <w:tc>
-          <w:tcPr>
-            <w:tcW w:w="2693" w:type="dxa"/>
-            <w:shd w:val="clear" w:color="auto" w:fill="auto"/>
-            <w:tcMar>
-              <w:top w:w="100" w:type="dxa"/>
-              <w:left w:w="100" w:type="dxa"/>
-              <w:bottom w:w="100" w:type="dxa"/>
-              <w:right w:w="100" w:type="dxa"/>
-            </w:tcMar>
-          </w:tcPr>
-          <w:p>
-            <w:pPr>
-              <w:widowControl w:val="0"/>
-              <w:spacing w:line="240" w:lineRule="auto"/>
-            </w:pPr>
-            <w:r>
-              <w:rPr>
-                <w:lang w:val="en-US"/>
-              </w:rPr>
-              <w:t>Admin,Leader,Clerk,Staff</w:t>
-            </w:r>
-          </w:p>
-        </w:tc>
-      </w:tr>
-      <w:tr>
-        <w:tc>
-          <w:tcPr>
-            <w:tcW w:w="1590" w:type="dxa"/>
-            <w:shd w:val="clear" w:color="auto" w:fill="auto"/>
-            <w:tcMar>
-              <w:top w:w="100" w:type="dxa"/>
-              <w:left w:w="100" w:type="dxa"/>
-              <w:bottom w:w="100" w:type="dxa"/>
-              <w:right w:w="100" w:type="dxa"/>
-            </w:tcMar>
-          </w:tcPr>
-          <w:p>
-            <w:pPr>
-              <w:widowControl w:val="0"/>
-              <w:spacing w:line="240" w:lineRule="auto"/>
-              <w:rPr>
-                <w:b/>
-              </w:rPr>
-            </w:pPr>
-            <w:r>
-              <w:rPr>
-                <w:b/>
-              </w:rPr>
-              <w:t>REQ-0</w:t>
-            </w:r>
-            <w:r>
-              <w:rPr>
-                <w:b/>
-                <w:lang w:val="en-US"/>
-              </w:rPr>
-              <w:t>52</w:t>
-            </w:r>
-          </w:p>
-        </w:tc>
-        <w:tc>
-          <w:tcPr>
-            <w:tcW w:w="4794" w:type="dxa"/>
-            <w:shd w:val="clear" w:color="auto" w:fill="auto"/>
-            <w:tcMar>
-              <w:top w:w="100" w:type="dxa"/>
-              <w:left w:w="100" w:type="dxa"/>
-              <w:bottom w:w="100" w:type="dxa"/>
-              <w:right w:w="100" w:type="dxa"/>
-            </w:tcMar>
-            <w:vAlign w:val="bottom"/>
-          </w:tcPr>
-          <w:p>
-            <w:pPr>
-              <w:widowControl w:val="0"/>
-              <w:spacing w:line="240" w:lineRule="auto"/>
-            </w:pPr>
-            <w:r>
-              <w:rPr>
-                <w:color w:val="000000"/>
-              </w:rPr>
-              <w:t>Forgot Password</w:t>
-            </w:r>
-          </w:p>
-        </w:tc>
-        <w:tc>
-          <w:tcPr>
-            <w:tcW w:w="2693" w:type="dxa"/>
-            <w:shd w:val="clear" w:color="auto" w:fill="auto"/>
-            <w:tcMar>
-              <w:top w:w="100" w:type="dxa"/>
-              <w:left w:w="100" w:type="dxa"/>
-              <w:bottom w:w="100" w:type="dxa"/>
-              <w:right w:w="100" w:type="dxa"/>
-            </w:tcMar>
-          </w:tcPr>
-          <w:p>
-            <w:pPr>
-              <w:widowControl w:val="0"/>
-              <w:spacing w:line="240" w:lineRule="auto"/>
-            </w:pPr>
-            <w:r>
-              <w:rPr>
-                <w:lang w:val="en-US"/>
-              </w:rPr>
-              <w:t>Admin,Leader,Clerk,Staff</w:t>
-            </w:r>
-          </w:p>
-        </w:tc>
-      </w:tr>
-      <w:tr>
-        <w:tc>
-          <w:tcPr>
-            <w:tcW w:w="1590" w:type="dxa"/>
-            <w:shd w:val="clear" w:color="auto" w:fill="auto"/>
-            <w:tcMar>
-              <w:top w:w="100" w:type="dxa"/>
-              <w:left w:w="100" w:type="dxa"/>
-              <w:bottom w:w="100" w:type="dxa"/>
-              <w:right w:w="100" w:type="dxa"/>
-            </w:tcMar>
-          </w:tcPr>
-          <w:p>
-            <w:pPr>
-              <w:widowControl w:val="0"/>
-              <w:spacing w:line="240" w:lineRule="auto"/>
-              <w:rPr>
-                <w:b/>
-              </w:rPr>
-            </w:pPr>
-            <w:r>
-              <w:rPr>
-                <w:b/>
-              </w:rPr>
-              <w:t>REQ-0</w:t>
-            </w:r>
-            <w:r>
-              <w:rPr>
-                <w:b/>
-                <w:lang w:val="en-US"/>
-              </w:rPr>
-              <w:t>53</w:t>
-            </w:r>
-          </w:p>
-        </w:tc>
-        <w:tc>
-          <w:tcPr>
-            <w:tcW w:w="4794" w:type="dxa"/>
-            <w:shd w:val="clear" w:color="auto" w:fill="auto"/>
-            <w:tcMar>
-              <w:top w:w="100" w:type="dxa"/>
-              <w:left w:w="100" w:type="dxa"/>
-              <w:bottom w:w="100" w:type="dxa"/>
-              <w:right w:w="100" w:type="dxa"/>
-            </w:tcMar>
-            <w:vAlign w:val="bottom"/>
-          </w:tcPr>
-          <w:p>
-            <w:pPr>
-              <w:widowControl w:val="0"/>
-              <w:spacing w:line="240" w:lineRule="auto"/>
-            </w:pPr>
-            <w:r>
-              <w:rPr>
-                <w:color w:val="000000"/>
-              </w:rPr>
-              <w:t>Change Password</w:t>
-            </w:r>
-          </w:p>
-        </w:tc>
-        <w:tc>
-          <w:tcPr>
-            <w:tcW w:w="2693" w:type="dxa"/>
-            <w:shd w:val="clear" w:color="auto" w:fill="auto"/>
-            <w:tcMar>
-              <w:top w:w="100" w:type="dxa"/>
-              <w:left w:w="100" w:type="dxa"/>
-              <w:bottom w:w="100" w:type="dxa"/>
-              <w:right w:w="100" w:type="dxa"/>
-            </w:tcMar>
-          </w:tcPr>
-          <w:p>
-            <w:pPr>
-              <w:widowControl w:val="0"/>
-              <w:spacing w:line="240" w:lineRule="auto"/>
-            </w:pPr>
-            <w:r>
-              <w:rPr>
-                <w:lang w:val="en-US"/>
-              </w:rPr>
-              <w:t>Admin,Leader,Clerk,Staff</w:t>
-            </w:r>
-          </w:p>
-        </w:tc>
-      </w:tr>
     </w:tbl>
+    <w:p/>
     <w:p/>
     <w:p/>
     <w:p/>
@@ -7266,7 +7215,7 @@
                 <w:sz w:val="20"/>
                 <w:szCs w:val="20"/>
               </w:rPr>
-              <w:t>Analysis document,Business requirement</w:t>
+              <w:t>User interview,Analysis document,Business requirement</w:t>
             </w:r>
           </w:p>
         </w:tc>
@@ -7770,7 +7719,7 @@
                 <w:sz w:val="20"/>
                 <w:szCs w:val="20"/>
               </w:rPr>
-              <w:t>User interview,Analysis document,Business requirement</w:t>
+              <w:t>Analysis document,Business requirement</w:t>
             </w:r>
           </w:p>
         </w:tc>
@@ -7842,7 +7791,7 @@
                 <w:sz w:val="20"/>
                 <w:szCs w:val="20"/>
               </w:rPr>
-              <w:t>User interview</w:t>
+              <w:t>User interview,Analysis document,Business requirement</w:t>
             </w:r>
           </w:p>
         </w:tc>
@@ -8253,78 +8202,6 @@
                 <w:lang w:val="en-US"/>
               </w:rPr>
               <w:t>52</w:t>
-            </w:r>
-          </w:p>
-        </w:tc>
-        <w:tc>
-          <w:tcPr>
-            <w:tcW w:w="5985" w:type="dxa"/>
-            <w:shd w:val="clear" w:color="auto" w:fill="auto"/>
-            <w:tcMar>
-              <w:top w:w="100" w:type="dxa"/>
-              <w:left w:w="100" w:type="dxa"/>
-              <w:bottom w:w="100" w:type="dxa"/>
-              <w:right w:w="100" w:type="dxa"/>
-            </w:tcMar>
-          </w:tcPr>
-          <w:p>
-            <w:pPr>
-              <w:widowControl w:val="0"/>
-              <w:pBdr>
-                <w:top w:val="nil"/>
-                <w:left w:val="nil"/>
-                <w:bottom w:val="nil"/>
-                <w:right w:val="nil"/>
-                <w:between w:val="nil"/>
-              </w:pBdr>
-              <w:spacing w:line="240" w:lineRule="auto"/>
-            </w:pPr>
-            <w:r>
-              <w:rPr>
-                <w:sz w:val="20"/>
-                <w:szCs w:val="20"/>
-              </w:rPr>
-              <w:t>Analysis document,Business requirement</w:t>
-            </w:r>
-          </w:p>
-        </w:tc>
-      </w:tr>
-      <w:tr>
-        <w:trPr>
-          <w:jc w:val="center"/>
-        </w:trPr>
-        <w:tc>
-          <w:tcPr>
-            <w:tcW w:w="1425" w:type="dxa"/>
-            <w:shd w:val="clear" w:color="auto" w:fill="auto"/>
-            <w:tcMar>
-              <w:top w:w="100" w:type="dxa"/>
-              <w:left w:w="100" w:type="dxa"/>
-              <w:bottom w:w="100" w:type="dxa"/>
-              <w:right w:w="100" w:type="dxa"/>
-            </w:tcMar>
-          </w:tcPr>
-          <w:p>
-            <w:pPr>
-              <w:widowControl w:val="0"/>
-              <w:spacing w:line="240" w:lineRule="auto"/>
-              <w:rPr>
-                <w:b/>
-                <w:lang w:val="en-US"/>
-              </w:rPr>
-            </w:pPr>
-            <w:r>
-              <w:rPr>
-                <w:b/>
-              </w:rPr>
-              <w:t>REQ-0</w:t>
-            </w:r>
-            <w:r>
-              <w:rPr>
-                <w:b/>
-                <w:lang w:val="en-US"/>
-              </w:rPr>
-              <w:t>53</w:t>
             </w:r>
           </w:p>
         </w:tc>
@@ -8705,7 +8582,7 @@
               <w:rPr>
                 <w:lang w:val="en-US"/>
               </w:rPr>
-              <w:t>A , L , C , S</w:t>
+              <w:t xml:space="preserve">A , L , C </w:t>
             </w:r>
           </w:p>
         </w:tc>
@@ -9403,7 +9280,7 @@
               <w:rPr>
                 <w:lang w:val="en-US"/>
               </w:rPr>
-              <w:t>A , L , C , S</w:t>
+              <w:t>A , L , C</w:t>
             </w:r>
           </w:p>
         </w:tc>
@@ -12050,6 +11927,12 @@
               </w:rPr>
               <w:t>A , L</w:t>
             </w:r>
+            <w:r>
+              <w:rPr>
+                <w:lang w:val="en-US"/>
+              </w:rPr>
+              <w:t xml:space="preserve"> , C , S</w:t>
+            </w:r>
           </w:p>
         </w:tc>
       </w:tr>
@@ -12720,7 +12603,7 @@
               <w:rPr>
                 <w:lang w:val="en-US"/>
               </w:rPr>
-              <w:t>A , L , C , S</w:t>
+              <w:t>A , L</w:t>
             </w:r>
           </w:p>
         </w:tc>
@@ -12816,7 +12699,25 @@
               <w:rPr>
                 <w:lang w:val="en-US"/>
               </w:rPr>
-              <w:t xml:space="preserve">A , L </w:t>
+              <w:t>A , L</w:t>
+            </w:r>
+            <w:r>
+              <w:rPr>
+                <w:lang w:val="en-US"/>
+              </w:rPr>
+              <w:t xml:space="preserve"> </w:t>
+            </w:r>
+            <w:r>
+              <w:rPr>
+                <w:lang w:val="en-US"/>
+              </w:rPr>
+              <w:t>, C , S</w:t>
+            </w:r>
+            <w:r>
+              <w:rPr>
+                <w:lang w:val="en-US"/>
+              </w:rPr>
+              <w:t xml:space="preserve"> </w:t>
             </w:r>
           </w:p>
         </w:tc>
@@ -13215,6 +13116,12 @@
               <w:rPr>
                 <w:lang w:val="en-US"/>
               </w:rPr>
+              <w:t xml:space="preserve">A, </w:t>
+            </w:r>
+            <w:r>
+              <w:rPr>
+                <w:lang w:val="en-US"/>
+              </w:rPr>
               <w:t>L , C , S</w:t>
             </w:r>
           </w:p>
@@ -13348,102 +13255,6 @@
                 <w:lang w:val="en-US"/>
               </w:rPr>
               <w:t>52</w:t>
-            </w:r>
-          </w:p>
-        </w:tc>
-        <w:tc>
-          <w:tcPr>
-            <w:tcW w:w="3240" w:type="dxa"/>
-            <w:shd w:val="clear" w:color="auto" w:fill="auto"/>
-            <w:tcMar>
-              <w:top w:w="100" w:type="dxa"/>
-              <w:left w:w="100" w:type="dxa"/>
-              <w:bottom w:w="100" w:type="dxa"/>
-              <w:right w:w="100" w:type="dxa"/>
-            </w:tcMar>
-          </w:tcPr>
-          <w:p>
-            <w:pPr>
-              <w:widowControl w:val="0"/>
-              <w:spacing w:line="240" w:lineRule="auto"/>
-              <w:jc w:val="center"/>
-              <w:rPr>
-                <w:lang w:val="en-US"/>
-              </w:rPr>
-            </w:pPr>
-            <w:r>
-              <w:rPr>
-                <w:lang w:val="en-US"/>
-              </w:rPr>
-              <w:t>3</w:t>
-            </w:r>
-          </w:p>
-        </w:tc>
-        <w:tc>
-          <w:tcPr>
-            <w:tcW w:w="3840" w:type="dxa"/>
-            <w:shd w:val="clear" w:color="auto" w:fill="auto"/>
-            <w:tcMar>
-              <w:top w:w="100" w:type="dxa"/>
-              <w:left w:w="100" w:type="dxa"/>
-              <w:bottom w:w="100" w:type="dxa"/>
-              <w:right w:w="100" w:type="dxa"/>
-            </w:tcMar>
-          </w:tcPr>
-          <w:p>
-            <w:pPr>
-              <w:widowControl w:val="0"/>
-              <w:pBdr>
-                <w:top w:val="nil"/>
-                <w:left w:val="nil"/>
-                <w:bottom w:val="nil"/>
-                <w:right w:val="nil"/>
-                <w:between w:val="nil"/>
-              </w:pBdr>
-              <w:spacing w:line="240" w:lineRule="auto"/>
-              <w:jc w:val="center"/>
-            </w:pPr>
-            <w:r>
-              <w:rPr>
-                <w:lang w:val="en-US"/>
-              </w:rPr>
-              <w:t>A , L , C , S</w:t>
-            </w:r>
-          </w:p>
-        </w:tc>
-      </w:tr>
-      <w:tr>
-        <w:tc>
-          <w:tcPr>
-            <w:tcW w:w="1920" w:type="dxa"/>
-            <w:shd w:val="clear" w:color="auto" w:fill="auto"/>
-            <w:tcMar>
-              <w:top w:w="100" w:type="dxa"/>
-              <w:left w:w="100" w:type="dxa"/>
-              <w:bottom w:w="100" w:type="dxa"/>
-              <w:right w:w="100" w:type="dxa"/>
-            </w:tcMar>
-          </w:tcPr>
-          <w:p>
-            <w:pPr>
-              <w:widowControl w:val="0"/>
-              <w:spacing w:line="240" w:lineRule="auto"/>
-              <w:rPr>
-                <w:b/>
-              </w:rPr>
-            </w:pPr>
-            <w:r>
-              <w:rPr>
-                <w:b/>
-              </w:rPr>
-              <w:t>REQ-0</w:t>
-            </w:r>
-            <w:r>
-              <w:rPr>
-                <w:b/>
-                <w:lang w:val="en-US"/>
-              </w:rPr>
-              <w:t>53</w:t>
             </w:r>
           </w:p>
         </w:tc>

</xml_diff>